<commit_message>
Dodat seminarski Sr 3 2020
</commit_message>
<xml_diff>
--- a/docs/Seminarski rad - SR 3 2020.docx
+++ b/docs/Seminarski rad - SR 3 2020.docx
@@ -308,9 +308,6 @@
               <w:jc w:val="both"/>
             </w:pPr>
             <w:r>
-              <w:rPr>
-                <w:lang/>
-              </w:rPr>
               <w:t>Pretraga javnih krivičnih prijava</w:t>
             </w:r>
           </w:p>
@@ -337,18 +334,9 @@
           <w:p>
             <w:pPr>
               <w:jc w:val="both"/>
-              <w:rPr>
-                <w:lang/>
-              </w:rPr>
-            </w:pPr>
-            <w:r>
-              <w:t>Gra</w:t>
-            </w:r>
-            <w:r>
-              <w:rPr>
-                <w:lang/>
-              </w:rPr>
-              <w:t>đanin</w:t>
+            </w:pPr>
+            <w:r>
+              <w:t>Građanin</w:t>
             </w:r>
           </w:p>
         </w:tc>
@@ -410,9 +398,6 @@
           <w:p>
             <w:pPr>
               <w:jc w:val="both"/>
-              <w:rPr>
-                <w:lang/>
-              </w:rPr>
             </w:pPr>
             <w:r>
               <w:t>2. Građanin potvrđuje unos</w:t>
@@ -489,25 +474,7 @@
         <w:jc w:val="both"/>
       </w:pPr>
       <w:r>
-        <w:t>Tabela 1 prikazuje opis slu</w:t>
-      </w:r>
-      <w:r>
-        <w:rPr>
-          <w:lang/>
-        </w:rPr>
-        <w:t xml:space="preserve">čajeva korišćenja </w:t>
-      </w:r>
-      <w:r>
-        <w:t>“</w:t>
-      </w:r>
-      <w:r>
-        <w:rPr>
-          <w:lang/>
-        </w:rPr>
-        <w:t>Pretraga javnih krivičnih prijava</w:t>
-      </w:r>
-      <w:r>
-        <w:t>”</w:t>
+        <w:t>Tabela 1 prikazuje opis slučajeva korišćenja “Pretraga javnih krivičnih prijava”</w:t>
       </w:r>
     </w:p>
     <w:tbl>
@@ -544,9 +511,6 @@
               <w:jc w:val="both"/>
             </w:pPr>
             <w:r>
-              <w:rPr>
-                <w:lang/>
-              </w:rPr>
               <w:t>Slanje anonimne ili javne krivične prijave tužilaštvu</w:t>
             </w:r>
           </w:p>
@@ -576,13 +540,7 @@
               <w:jc w:val="both"/>
             </w:pPr>
             <w:r>
-              <w:t>Gra</w:t>
-            </w:r>
-            <w:r>
-              <w:rPr>
-                <w:lang/>
-              </w:rPr>
-              <w:t>đanin</w:t>
+              <w:t>Građanin</w:t>
             </w:r>
           </w:p>
         </w:tc>
@@ -646,9 +604,6 @@
           <w:p>
             <w:pPr>
               <w:jc w:val="both"/>
-              <w:rPr>
-                <w:lang/>
-              </w:rPr>
             </w:pPr>
             <w:r>
               <w:t>2. Građanin potvrđuje unos</w:t>
@@ -729,21 +684,9 @@
         <w:t>Tabela 2</w:t>
       </w:r>
       <w:r>
-        <w:t xml:space="preserve"> prikazuje opis slu</w:t>
-      </w:r>
-      <w:r>
-        <w:rPr>
-          <w:lang/>
-        </w:rPr>
-        <w:t xml:space="preserve">čajeva korišćenja </w:t>
-      </w:r>
-      <w:r>
-        <w:t>“</w:t>
-      </w:r>
-      <w:r>
-        <w:rPr>
-          <w:lang/>
-        </w:rPr>
+        <w:t xml:space="preserve"> prikazuje opis slučajeva korišćenja “</w:t>
+      </w:r>
+      <w:r>
         <w:t>Slanje anonimne ili javne krivične prijave tužilaštvu</w:t>
       </w:r>
       <w:r>
@@ -853,9 +796,6 @@
               <w:jc w:val="both"/>
             </w:pPr>
             <w:r>
-              <w:rPr>
-                <w:lang/>
-              </w:rPr>
               <w:t>Slanje optužnice sudu</w:t>
             </w:r>
           </w:p>
@@ -912,9 +852,6 @@
           <w:p>
             <w:pPr>
               <w:jc w:val="both"/>
-              <w:rPr>
-                <w:lang/>
-              </w:rPr>
             </w:pPr>
             <w:r>
               <w:t>Tužilac</w:t>
@@ -923,13 +860,7 @@
               <w:t xml:space="preserve"> je ulogovan</w:t>
             </w:r>
             <w:r>
-              <w:t>, Postoji optu</w:t>
-            </w:r>
-            <w:r>
-              <w:rPr>
-                <w:lang/>
-              </w:rPr>
-              <w:t>žnica</w:t>
+              <w:t>, Postoji optužnica</w:t>
             </w:r>
           </w:p>
         </w:tc>
@@ -1047,21 +978,9 @@
         <w:t>bela 3</w:t>
       </w:r>
       <w:r>
-        <w:t xml:space="preserve"> prikazuje opis slu</w:t>
-      </w:r>
-      <w:r>
-        <w:rPr>
-          <w:lang/>
-        </w:rPr>
-        <w:t xml:space="preserve">čajeva korišćenja </w:t>
-      </w:r>
-      <w:r>
-        <w:t>“</w:t>
-      </w:r>
-      <w:r>
-        <w:rPr>
-          <w:lang/>
-        </w:rPr>
+        <w:t xml:space="preserve"> prikazuje opis slučajeva korišćenja “</w:t>
+      </w:r>
+      <w:r>
         <w:t>Slanje optužnice sudu</w:t>
       </w:r>
       <w:r>
@@ -1102,9 +1021,6 @@
               <w:jc w:val="both"/>
             </w:pPr>
             <w:r>
-              <w:rPr>
-                <w:lang/>
-              </w:rPr>
               <w:t>Potvrđivanje krivične prijave</w:t>
             </w:r>
           </w:p>
@@ -1163,16 +1079,7 @@
               <w:jc w:val="both"/>
             </w:pPr>
             <w:r>
-              <w:t xml:space="preserve">Tužilac je ulogovan, Krivična prijava ima status “na </w:t>
-            </w:r>
-            <w:r>
-              <w:rPr>
-                <w:lang/>
-              </w:rPr>
-              <w:t>čekanju</w:t>
-            </w:r>
-            <w:r>
-              <w:t>”</w:t>
+              <w:t>Tužilac je ulogovan, Krivična prijava ima status “na čekanju”</w:t>
             </w:r>
           </w:p>
         </w:tc>
@@ -1267,16 +1174,7 @@
               <w:jc w:val="both"/>
             </w:pPr>
             <w:r>
-              <w:t>Krivična prijava ima status “potvr</w:t>
-            </w:r>
-            <w:r>
-              <w:rPr>
-                <w:lang/>
-              </w:rPr>
-              <w:t>đena“  ili „odbačena</w:t>
-            </w:r>
-            <w:r>
-              <w:t>”</w:t>
+              <w:t>Krivična prijava ima status “potvrđena“  ili „odbačena”</w:t>
             </w:r>
           </w:p>
         </w:tc>
@@ -1298,27 +1196,9 @@
         <w:t>Tabela 4</w:t>
       </w:r>
       <w:r>
-        <w:t xml:space="preserve"> prikazuje opis slu</w:t>
-      </w:r>
-      <w:r>
-        <w:rPr>
-          <w:lang/>
-        </w:rPr>
-        <w:t xml:space="preserve">čajeva korišćenja </w:t>
-      </w:r>
-      <w:r>
-        <w:t>“</w:t>
-      </w:r>
-      <w:r>
-        <w:rPr>
-          <w:lang/>
-        </w:rPr>
-        <w:t>P</w:t>
-      </w:r>
-      <w:r>
-        <w:rPr>
-          <w:lang/>
-        </w:rPr>
+        <w:t xml:space="preserve"> prikazuje opis slučajeva korišćenja “P</w:t>
+      </w:r>
+      <w:r>
         <w:t>otvrđivanje krivične prijave</w:t>
       </w:r>
       <w:r>
@@ -1359,9 +1239,6 @@
               <w:jc w:val="both"/>
             </w:pPr>
             <w:r>
-              <w:rPr>
-                <w:lang/>
-              </w:rPr>
               <w:t>Odbacivanje krivične prijave</w:t>
             </w:r>
           </w:p>
@@ -1423,16 +1300,7 @@
               <w:t>Tužilac je ulogovan</w:t>
             </w:r>
             <w:r>
-              <w:t xml:space="preserve">, Krivična prijava ima status “na </w:t>
-            </w:r>
-            <w:r>
-              <w:rPr>
-                <w:lang/>
-              </w:rPr>
-              <w:t>čekanju</w:t>
-            </w:r>
-            <w:r>
-              <w:t>”</w:t>
+              <w:t>, Krivična prijava ima status “na čekanju”</w:t>
             </w:r>
           </w:p>
         </w:tc>
@@ -1501,13 +1369,7 @@
               <w:t>Krivična prijava ima status “</w:t>
             </w:r>
             <w:r>
-              <w:t>odba</w:t>
-            </w:r>
-            <w:r>
-              <w:rPr>
-                <w:lang/>
-              </w:rPr>
-              <w:t>čena</w:t>
+              <w:t>odbačena</w:t>
             </w:r>
             <w:r>
               <w:t>”</w:t>
@@ -1539,16 +1401,7 @@
               <w:jc w:val="both"/>
             </w:pPr>
             <w:r>
-              <w:t>Krivična prijava ima status “potvr</w:t>
-            </w:r>
-            <w:r>
-              <w:rPr>
-                <w:lang/>
-              </w:rPr>
-              <w:t>đena“  ili „odbačena</w:t>
-            </w:r>
-            <w:r>
-              <w:t>”</w:t>
+              <w:t>Krivična prijava ima status “potvrđena“  ili „odbačena”</w:t>
             </w:r>
           </w:p>
         </w:tc>
@@ -1569,21 +1422,9 @@
         <w:t>Tabela 5</w:t>
       </w:r>
       <w:r>
-        <w:t xml:space="preserve"> prikazuje opis slu</w:t>
-      </w:r>
-      <w:r>
-        <w:rPr>
-          <w:lang/>
-        </w:rPr>
-        <w:t xml:space="preserve">čajeva korišćenja </w:t>
-      </w:r>
-      <w:r>
-        <w:t>“</w:t>
-      </w:r>
-      <w:r>
-        <w:rPr>
-          <w:lang/>
-        </w:rPr>
+        <w:t xml:space="preserve"> prikazuje opis slučajeva korišćenja “</w:t>
+      </w:r>
+      <w:r>
         <w:t>Odbacivanje krivične prijave</w:t>
       </w:r>
       <w:r>
@@ -1718,22 +1559,15 @@
         <w:ind w:firstLine="360"/>
         <w:jc w:val="both"/>
       </w:pPr>
-    </w:p>
-    <w:p>
-      <w:pPr>
-        <w:ind w:firstLine="360"/>
-        <w:jc w:val="both"/>
-      </w:pPr>
       <w:r>
         <w:rPr>
           <w:noProof/>
         </w:rPr>
-        <w:lastRenderedPageBreak/>
         <w:drawing>
           <wp:inline distT="0" distB="0" distL="0" distR="0">
-            <wp:extent cx="5760720" cy="3956710"/>
+            <wp:extent cx="6252407" cy="3773688"/>
             <wp:effectExtent l="19050" t="0" r="0" b="0"/>
-            <wp:docPr id="16" name="Picture 16"/>
+            <wp:docPr id="4" name="Picture 4"/>
             <wp:cNvGraphicFramePr>
               <a:graphicFrameLocks xmlns:a="http://schemas.openxmlformats.org/drawingml/2006/main" noChangeAspect="1"/>
             </wp:cNvGraphicFramePr>
@@ -1741,7 +1575,7 @@
               <a:graphicData uri="http://schemas.openxmlformats.org/drawingml/2006/picture">
                 <pic:pic xmlns:pic="http://schemas.openxmlformats.org/drawingml/2006/picture">
                   <pic:nvPicPr>
-                    <pic:cNvPr id="0" name="Picture 16"/>
+                    <pic:cNvPr id="0" name="Picture 4"/>
                     <pic:cNvPicPr>
                       <a:picLocks noChangeAspect="1" noChangeArrowheads="1"/>
                     </pic:cNvPicPr>
@@ -1756,7 +1590,7 @@
                   <pic:spPr bwMode="auto">
                     <a:xfrm>
                       <a:off x="0" y="0"/>
-                      <a:ext cx="5760720" cy="3956710"/>
+                      <a:ext cx="6257338" cy="3776664"/>
                     </a:xfrm>
                     <a:prstGeom prst="rect">
                       <a:avLst/>
@@ -1789,53 +1623,27 @@
       <w:pPr>
         <w:ind w:firstLine="360"/>
         <w:jc w:val="both"/>
-        <w:rPr>
-          <w:lang/>
-        </w:rPr>
-      </w:pPr>
-      <w:r>
-        <w:t xml:space="preserve">Klasa korisnik reprezentuje korisnike sistema i </w:t>
-      </w:r>
-      <w:r>
-        <w:rPr>
-          <w:lang/>
-        </w:rPr>
-        <w:t>sadrži njihove lične podatke za autentifikaciju na sistem. Klase građanin i tužilac</w:t>
-      </w:r>
-      <w:r>
-        <w:rPr>
-          <w:lang/>
-        </w:rPr>
+      </w:pPr>
+      <w:r>
+        <w:lastRenderedPageBreak/>
+        <w:t>Klasa korisnik reprezentuje korisnike sistema i sadrži njihove lične podatke za autentifikaciju na sistem. Klase građanin i tužilac</w:t>
+      </w:r>
+      <w:r>
         <w:t xml:space="preserve"> su specijalizacije klase korisnik i sadrže dodatne podatke koje su potrebne korisnicima sa ulogama tužilac i građanin. </w:t>
       </w:r>
       <w:r>
-        <w:rPr>
-          <w:lang/>
-        </w:rPr>
         <w:t>Klasa krivična prijava sadrži podatke o krivičnoj prijavi koja je podneta, a relacijama sa</w:t>
       </w:r>
       <w:r>
-        <w:rPr>
-          <w:lang/>
-        </w:rPr>
         <w:t xml:space="preserve"> klasama optuženi i tužilaštvo ima pristup i podacima</w:t>
       </w:r>
       <w:r>
-        <w:rPr>
-          <w:lang/>
-        </w:rPr>
         <w:t xml:space="preserve"> o osobi protiv koje je podneta krivična p</w:t>
       </w:r>
       <w:r>
-        <w:rPr>
-          <w:lang/>
-        </w:rPr>
         <w:t>rijava i tužilaštvu</w:t>
       </w:r>
       <w:r>
-        <w:rPr>
-          <w:lang/>
-        </w:rPr>
         <w:t xml:space="preserve"> gde je to urađeno. Klasa mesto sadrži detaljne podatke o nekom mestu, koje je ili mesto prebivališta optuženog ili lokacija tužilaštva.</w:t>
       </w:r>
     </w:p>
@@ -2960,6 +2768,7 @@
   <w:style w:type="character" w:default="1" w:styleId="DefaultParagraphFont">
     <w:name w:val="Default Paragraph Font"/>
     <w:uiPriority w:val="1"/>
+    <w:semiHidden/>
     <w:unhideWhenUsed/>
   </w:style>
   <w:style w:type="table" w:default="1" w:styleId="TableNormal">

</xml_diff>